<commit_message>
Create first draft. But it does not minimize correctly. Need to change OF.
</commit_message>
<xml_diff>
--- a/doc/equations.docx
+++ b/doc/equations.docx
@@ -150,6 +150,18 @@
         <w:rPr>
           <w:rFonts w:eastAsiaTheme="minorEastAsia"/>
         </w:rPr>
+        <w:t xml:space="preserve"> </w:t>
+      </w:r>
+      <w:r>
+        <w:rPr>
+          <w:rFonts w:eastAsiaTheme="minorEastAsia"/>
+        </w:rPr>
+        <w:t>(constant)</w:t>
+      </w:r>
+      <w:r>
+        <w:rPr>
+          <w:rFonts w:eastAsiaTheme="minorEastAsia"/>
+        </w:rPr>
         <w:t xml:space="preserve">. It is </w:t>
       </w:r>
       <w:r>
@@ -163,20 +175,6 @@
           <w:rFonts w:eastAsiaTheme="minorEastAsia"/>
         </w:rPr>
         <w:t xml:space="preserve">s. Value M is used to find feasible solution. </w:t>
-      </w:r>
-      <w:proofErr w:type="gramStart"/>
-      <w:r>
-        <w:rPr>
-          <w:rFonts w:eastAsiaTheme="minorEastAsia"/>
-        </w:rPr>
-        <w:t>(</w:t>
-      </w:r>
-      <w:proofErr w:type="gramEnd"/>
-      <w:r>
-        <w:rPr>
-          <w:rFonts w:eastAsiaTheme="minorEastAsia"/>
-        </w:rPr>
-        <w:t>constant)</w:t>
       </w:r>
     </w:p>
     <w:p>
@@ -876,7 +874,7 @@
                 <w:rPr>
                   <w:rFonts w:ascii="Cambria Math" w:hAnsi="Cambria Math"/>
                 </w:rPr>
-                <m:t>'</m:t>
+                <m:t>T</m:t>
               </m:r>
             </m:sup>
           </m:sSup>

</xml_diff>